<commit_message>
Se modificaron todos los TF y TG, incorporando los números de CU correspondientes y se han modificado algunos cursos de acción. Se modificó en gran parte el documento de requerimientos, agregándole los TF y TG que faltaban así como las interfaces gráficas.
</commit_message>
<xml_diff>
--- a/repository/S.A.P.O/Producto/Iteraciones/Iteracion_02/02_Documento_Requerimiento/Trazos finos/Trazo_Fino_CU_Consultar_ Asignación_de_Paciente.docx
+++ b/repository/S.A.P.O/Producto/Iteraciones/Iteracion_02/02_Documento_Requerimiento/Trazos finos/Trazo_Fino_CU_Consultar_ Asignación_de_Paciente.docx
@@ -54,16 +54,14 @@
             <w:shd w:val="clear" w:color="auto" w:fill="DDD9C3" w:themeFill="background2" w:themeFillShade="E6"/>
           </w:tcPr>
           <w:p>
-            <w:pPr>
-              <w:rPr>
-                <w:b/>
-              </w:rPr>
-            </w:pPr>
             <w:r>
               <w:rPr>
                 <w:b/>
               </w:rPr>
               <w:t>Nro. de Orden:</w:t>
+            </w:r>
+            <w:r>
+              <w:t>16</w:t>
             </w:r>
           </w:p>
         </w:tc>

</xml_diff>